<commit_message>
Added to patterns Document(Bathans Work), and exe
</commit_message>
<xml_diff>
--- a/Project Documents/Project Patterns.docx
+++ b/Project Documents/Project Patterns.docx
@@ -166,11 +166,324 @@
     </w:p>
     <w:p>
       <w:pPr>
+        <w:pStyle w:val="NormalWeb"/>
         <w:spacing w:line="360" w:lineRule="auto"/>
+        <w:rPr>
+          <w:rFonts w:asciiTheme="minorHAnsi" w:hAnsiTheme="minorHAnsi"/>
+          <w:sz w:val="22"/>
+          <w:szCs w:val="22"/>
+        </w:rPr>
+      </w:pPr>
+      <w:r>
+        <w:lastRenderedPageBreak/>
+        <w:tab/>
+      </w:r>
+      <w:r>
+        <w:rPr>
+          <w:rFonts w:asciiTheme="minorHAnsi" w:hAnsiTheme="minorHAnsi"/>
+          <w:sz w:val="22"/>
+          <w:szCs w:val="22"/>
+        </w:rPr>
+        <w:t xml:space="preserve">The dungeon was a fairly complex structure that utilized several patterns. To construct the dungeon we used a builder pattern. There were several steps involved with creating the dungeon that needed to be completed in a specific order, so the steps were laid out in a director class. By using a builder to create the dungeon we were able to minimize the size of the dungeon class, as well as compartmentalize the creation of this complex object. There was also a strategy pattern used to pick which type of builder would be used to build the dungeon (easy, medium, etc.) and a simple factory to retrieve a builder of the correct type. </w:t>
+      </w:r>
+    </w:p>
+    <w:p>
+      <w:pPr>
+        <w:pStyle w:val="NormalWeb"/>
+      </w:pPr>
+      <w:r>
+        <w:pict>
+          <v:shape id="_x0000_i1028" type="#_x0000_t75" style="width:521.25pt;height:391.5pt">
+            <v:imagedata r:id="rId9" o:title="Dungeon_Builder.cld"/>
+          </v:shape>
+        </w:pict>
+      </w:r>
+    </w:p>
+    <w:p>
+      <w:pPr>
+        <w:pStyle w:val="NormalWeb"/>
+      </w:pPr>
+      <w:r>
+        <w:tab/>
+      </w:r>
+    </w:p>
+    <w:p>
+      <w:pPr>
+        <w:pStyle w:val="NormalWeb"/>
+      </w:pPr>
+    </w:p>
+    <w:p>
+      <w:pPr>
+        <w:pStyle w:val="NormalWeb"/>
+      </w:pPr>
+    </w:p>
+    <w:p>
+      <w:pPr>
+        <w:pStyle w:val="NormalWeb"/>
+      </w:pPr>
+    </w:p>
+    <w:p>
+      <w:pPr>
+        <w:pStyle w:val="NormalWeb"/>
+        <w:spacing w:line="360" w:lineRule="auto"/>
+        <w:rPr>
+          <w:rFonts w:asciiTheme="minorHAnsi" w:hAnsiTheme="minorHAnsi"/>
+          <w:sz w:val="22"/>
+          <w:szCs w:val="22"/>
+        </w:rPr>
+      </w:pPr>
+      <w:r>
+        <w:tab/>
+      </w:r>
+      <w:r>
+        <w:rPr>
+          <w:rFonts w:asciiTheme="minorHAnsi" w:hAnsiTheme="minorHAnsi"/>
+          <w:sz w:val="22"/>
+          <w:szCs w:val="22"/>
+        </w:rPr>
+        <w:t xml:space="preserve">We needed several different types of rooms, so we implemented a strategy pattern based around a Room </w:t>
+      </w:r>
+      <w:proofErr w:type="spellStart"/>
+      <w:r>
+        <w:rPr>
+          <w:rFonts w:asciiTheme="minorHAnsi" w:hAnsiTheme="minorHAnsi"/>
+          <w:sz w:val="22"/>
+          <w:szCs w:val="22"/>
+        </w:rPr>
+        <w:t>superclass</w:t>
+      </w:r>
+      <w:proofErr w:type="spellEnd"/>
+      <w:r>
+        <w:rPr>
+          <w:rFonts w:asciiTheme="minorHAnsi" w:hAnsiTheme="minorHAnsi"/>
+          <w:sz w:val="22"/>
+          <w:szCs w:val="22"/>
+        </w:rPr>
+        <w:t xml:space="preserve"> to allow for the easy switching out of room types. The dungeon also needed to let the </w:t>
+      </w:r>
+      <w:proofErr w:type="spellStart"/>
+      <w:r>
+        <w:rPr>
+          <w:rFonts w:asciiTheme="minorHAnsi" w:hAnsiTheme="minorHAnsi"/>
+          <w:sz w:val="22"/>
+          <w:szCs w:val="22"/>
+        </w:rPr>
+        <w:t>gamecore</w:t>
+      </w:r>
+      <w:proofErr w:type="spellEnd"/>
+      <w:r>
+        <w:rPr>
+          <w:rFonts w:asciiTheme="minorHAnsi" w:hAnsiTheme="minorHAnsi"/>
+          <w:sz w:val="22"/>
+          <w:szCs w:val="22"/>
+        </w:rPr>
+        <w:t xml:space="preserve"> know when the player's position changed. To keep things as decoupled as possible, we implemented an observer pattern with the dungeon being the observable, and the </w:t>
+      </w:r>
+      <w:proofErr w:type="spellStart"/>
+      <w:r>
+        <w:rPr>
+          <w:rFonts w:asciiTheme="minorHAnsi" w:hAnsiTheme="minorHAnsi"/>
+          <w:sz w:val="22"/>
+          <w:szCs w:val="22"/>
+        </w:rPr>
+        <w:t>gamecore</w:t>
+      </w:r>
+      <w:proofErr w:type="spellEnd"/>
+      <w:r>
+        <w:rPr>
+          <w:rFonts w:asciiTheme="minorHAnsi" w:hAnsiTheme="minorHAnsi"/>
+          <w:sz w:val="22"/>
+          <w:szCs w:val="22"/>
+        </w:rPr>
+        <w:t xml:space="preserve"> being an observer. </w:t>
+      </w:r>
+    </w:p>
+    <w:p>
+      <w:pPr>
+        <w:pStyle w:val="NormalWeb"/>
+      </w:pPr>
+      <w:r>
+        <w:pict>
+          <v:shape id="_x0000_i1029" type="#_x0000_t75" style="width:521.25pt;height:435.75pt">
+            <v:imagedata r:id="rId10" o:title="Dungeon_Structure.cld"/>
+          </v:shape>
+        </w:pict>
+      </w:r>
+    </w:p>
+    <w:p>
+      <w:pPr>
+        <w:pStyle w:val="NormalWeb"/>
+      </w:pPr>
+      <w:r>
+        <w:tab/>
+      </w:r>
+    </w:p>
+    <w:p>
+      <w:pPr>
+        <w:pStyle w:val="NormalWeb"/>
+      </w:pPr>
+    </w:p>
+    <w:p>
+      <w:pPr>
+        <w:pStyle w:val="NormalWeb"/>
+        <w:spacing w:line="360" w:lineRule="auto"/>
+        <w:rPr>
+          <w:rFonts w:asciiTheme="minorHAnsi" w:hAnsiTheme="minorHAnsi"/>
+          <w:sz w:val="22"/>
+          <w:szCs w:val="22"/>
+        </w:rPr>
+      </w:pPr>
+      <w:r>
+        <w:lastRenderedPageBreak/>
+        <w:tab/>
+      </w:r>
+      <w:r>
+        <w:rPr>
+          <w:rFonts w:asciiTheme="minorHAnsi" w:hAnsiTheme="minorHAnsi"/>
+          <w:sz w:val="22"/>
+          <w:szCs w:val="22"/>
+        </w:rPr>
+        <w:t xml:space="preserve">The </w:t>
+      </w:r>
+      <w:proofErr w:type="spellStart"/>
+      <w:r>
+        <w:rPr>
+          <w:rFonts w:asciiTheme="minorHAnsi" w:hAnsiTheme="minorHAnsi"/>
+          <w:sz w:val="22"/>
+          <w:szCs w:val="22"/>
+        </w:rPr>
+        <w:t>gamecore</w:t>
+      </w:r>
+      <w:proofErr w:type="spellEnd"/>
+      <w:r>
+        <w:rPr>
+          <w:rFonts w:asciiTheme="minorHAnsi" w:hAnsiTheme="minorHAnsi"/>
+          <w:sz w:val="22"/>
+          <w:szCs w:val="22"/>
+        </w:rPr>
+        <w:t xml:space="preserve"> system uses several patterns. As mentioned before, the </w:t>
+      </w:r>
+      <w:proofErr w:type="spellStart"/>
+      <w:r>
+        <w:rPr>
+          <w:rFonts w:asciiTheme="minorHAnsi" w:hAnsiTheme="minorHAnsi"/>
+          <w:sz w:val="22"/>
+          <w:szCs w:val="22"/>
+        </w:rPr>
+        <w:t>gamecore</w:t>
+      </w:r>
+      <w:proofErr w:type="spellEnd"/>
+      <w:r>
+        <w:rPr>
+          <w:rFonts w:asciiTheme="minorHAnsi" w:hAnsiTheme="minorHAnsi"/>
+          <w:sz w:val="22"/>
+          <w:szCs w:val="22"/>
+        </w:rPr>
+        <w:t xml:space="preserve"> is an observer of the dungeon. When the player's position gets changed, the update method will provide the </w:t>
+      </w:r>
+      <w:proofErr w:type="spellStart"/>
+      <w:r>
+        <w:rPr>
+          <w:rFonts w:asciiTheme="minorHAnsi" w:hAnsiTheme="minorHAnsi"/>
+          <w:sz w:val="22"/>
+          <w:szCs w:val="22"/>
+        </w:rPr>
+        <w:t>gamecore</w:t>
+      </w:r>
+      <w:proofErr w:type="spellEnd"/>
+      <w:r>
+        <w:rPr>
+          <w:rFonts w:asciiTheme="minorHAnsi" w:hAnsiTheme="minorHAnsi"/>
+          <w:sz w:val="22"/>
+          <w:szCs w:val="22"/>
+        </w:rPr>
+        <w:t xml:space="preserve"> with the current room the player is in. In addition, the </w:t>
+      </w:r>
+      <w:proofErr w:type="spellStart"/>
+      <w:r>
+        <w:rPr>
+          <w:rFonts w:asciiTheme="minorHAnsi" w:hAnsiTheme="minorHAnsi"/>
+          <w:sz w:val="22"/>
+          <w:szCs w:val="22"/>
+        </w:rPr>
+        <w:t>gamecore</w:t>
+      </w:r>
+      <w:proofErr w:type="spellEnd"/>
+      <w:r>
+        <w:rPr>
+          <w:rFonts w:asciiTheme="minorHAnsi" w:hAnsiTheme="minorHAnsi"/>
+          <w:sz w:val="22"/>
+          <w:szCs w:val="22"/>
+        </w:rPr>
+        <w:t xml:space="preserve"> has had a singleton implemented on it. The reason for this is that we only ever need one </w:t>
+      </w:r>
+      <w:proofErr w:type="spellStart"/>
+      <w:r>
+        <w:rPr>
+          <w:rFonts w:asciiTheme="minorHAnsi" w:hAnsiTheme="minorHAnsi"/>
+          <w:sz w:val="22"/>
+          <w:szCs w:val="22"/>
+        </w:rPr>
+        <w:t>gamecore</w:t>
+      </w:r>
+      <w:proofErr w:type="spellEnd"/>
+      <w:r>
+        <w:rPr>
+          <w:rFonts w:asciiTheme="minorHAnsi" w:hAnsiTheme="minorHAnsi"/>
+          <w:sz w:val="22"/>
+          <w:szCs w:val="22"/>
+        </w:rPr>
+        <w:t xml:space="preserve">, and having global access to the </w:t>
+      </w:r>
+      <w:proofErr w:type="spellStart"/>
+      <w:r>
+        <w:rPr>
+          <w:rFonts w:asciiTheme="minorHAnsi" w:hAnsiTheme="minorHAnsi"/>
+          <w:sz w:val="22"/>
+          <w:szCs w:val="22"/>
+        </w:rPr>
+        <w:t>gamecore</w:t>
+      </w:r>
+      <w:proofErr w:type="spellEnd"/>
+      <w:r>
+        <w:rPr>
+          <w:rFonts w:asciiTheme="minorHAnsi" w:hAnsiTheme="minorHAnsi"/>
+          <w:sz w:val="22"/>
+          <w:szCs w:val="22"/>
+        </w:rPr>
+        <w:t xml:space="preserve"> was nice in that we could update it from the command class. Although we did not fully implement a command pattern in our command class, we did compartmentalize user commands while moving around the dungeon in it, which made testing user commands much simpler. </w:t>
+      </w:r>
+    </w:p>
+    <w:p>
+      <w:pPr>
+        <w:pStyle w:val="NormalWeb"/>
+        <w:spacing w:line="360" w:lineRule="auto"/>
+        <w:rPr>
+          <w:rFonts w:asciiTheme="minorHAnsi" w:hAnsiTheme="minorHAnsi"/>
+          <w:sz w:val="22"/>
+          <w:szCs w:val="22"/>
+        </w:rPr>
+      </w:pPr>
+      <w:r>
+        <w:rPr>
+          <w:rFonts w:asciiTheme="minorHAnsi" w:hAnsiTheme="minorHAnsi"/>
+          <w:sz w:val="22"/>
+          <w:szCs w:val="22"/>
+        </w:rPr>
+        <w:pict>
+          <v:shape id="_x0000_i1030" type="#_x0000_t75" style="width:519.75pt;height:369pt">
+            <v:imagedata r:id="rId11" o:title="Main_UML.cld"/>
+          </v:shape>
+        </w:pict>
+      </w:r>
+    </w:p>
+    <w:p>
+      <w:pPr>
+        <w:spacing w:line="360" w:lineRule="auto"/>
       </w:pPr>
     </w:p>
     <w:sectPr>
-      <w:headerReference w:type="default" r:id="rId9"/>
+      <w:headerReference w:type="default" r:id="rId12"/>
       <w:pgSz w:w="12240" w:h="15840"/>
       <w:pgMar w:top="1440" w:right="1440" w:bottom="1440" w:left="1440" w:header="720" w:footer="720" w:gutter="0"/>
       <w:cols w:space="720"/>
@@ -547,6 +860,22 @@
       <w:rFonts w:ascii="Tahoma" w:hAnsi="Tahoma" w:cs="Tahoma"/>
       <w:sz w:val="16"/>
       <w:szCs w:val="16"/>
+    </w:rPr>
+  </w:style>
+  <w:style w:type="paragraph" w:styleId="NormalWeb">
+    <w:name w:val="Normal (Web)"/>
+    <w:basedOn w:val="Normal"/>
+    <w:uiPriority w:val="99"/>
+    <w:semiHidden/>
+    <w:unhideWhenUsed/>
+    <w:rsid w:val="004A08ED"/>
+    <w:pPr>
+      <w:spacing w:before="100" w:beforeAutospacing="1" w:after="100" w:afterAutospacing="1" w:line="240" w:lineRule="auto"/>
+    </w:pPr>
+    <w:rPr>
+      <w:rFonts w:ascii="Times New Roman" w:eastAsia="Times New Roman" w:hAnsi="Times New Roman" w:cs="Times New Roman"/>
+      <w:sz w:val="24"/>
+      <w:szCs w:val="24"/>
     </w:rPr>
   </w:style>
 </w:styles>

</xml_diff>